<commit_message>
ADD: first version of TR
</commit_message>
<xml_diff>
--- a/doc/TechnicalReq.docx
+++ b/doc/TechnicalReq.docx
@@ -12,7 +12,204 @@
     </w:p>
     <w:p>
       <w:r>
-        <w:t>Разработать нахуй хуй без трёх ног и головы. Полученное запихнуть себе в сраку и быть таковым.</w:t>
+        <w:t xml:space="preserve">Разработать оконное приложение, позволяющее выбрать документ в формате </w:t>
+      </w:r>
+      <w:r>
+        <w:rPr>
+          <w:lang w:val="en-US"/>
+        </w:rPr>
+        <w:t>Excel</w:t>
+      </w:r>
+      <w:r>
+        <w:t>,</w:t>
+      </w:r>
+      <w:r>
+        <w:t xml:space="preserve"> </w:t>
+      </w:r>
+      <w:r>
+        <w:t>и, используя конфигурационный файл, составить на</w:t>
+      </w:r>
+      <w:r>
+        <w:t xml:space="preserve"> </w:t>
+      </w:r>
+      <w:r>
+        <w:t xml:space="preserve">основании информации, предоставленной в </w:t>
+      </w:r>
+      <w:r>
+        <w:t>нём</w:t>
+      </w:r>
+      <w:r>
+        <w:t xml:space="preserve">, отчёт в формате </w:t>
+      </w:r>
+      <w:r>
+        <w:rPr>
+          <w:lang w:val="en-US"/>
+        </w:rPr>
+        <w:t>Word</w:t>
+      </w:r>
+      <w:r>
+        <w:t>. ПО должно обеспечивать возможность выбора директории сохранения создаваемого отчёта.</w:t>
+      </w:r>
+      <w:r>
+        <w:t xml:space="preserve"> </w:t>
+      </w:r>
+      <w:r>
+        <w:t>О</w:t>
+      </w:r>
+      <w:r>
+        <w:t xml:space="preserve">тчёт должен содержать в себе информацию по одной компании, которая должна быть выбрана из предоставляемого приложением списка обнаруженных в </w:t>
+      </w:r>
+      <w:r>
+        <w:rPr>
+          <w:lang w:val="en-US"/>
+        </w:rPr>
+        <w:t>Excel</w:t>
+      </w:r>
+      <w:r>
+        <w:t>-</w:t>
+      </w:r>
+      <w:r>
+        <w:t>документе организаций</w:t>
+      </w:r>
+      <w:r>
+        <w:t>-участников</w:t>
+      </w:r>
+      <w:r>
+        <w:t>.</w:t>
+      </w:r>
+    </w:p>
+    <w:p>
+      <w:r>
+        <w:t>Конфигурационный файл должен предоставлять возможность выбора области названий организаций-участников и типов параграфов по полям в документе. В перечень поддерживаемых типов входят: текст, карта</w:t>
+      </w:r>
+      <w:r>
+        <w:t xml:space="preserve"> с указанием</w:t>
+      </w:r>
+      <w:r>
+        <w:t xml:space="preserve"> расположения поставщика в Российской Федерации по субъекту, гистограмма (столбчатая и двойная столбчатая). Для типов предусмотреть возможность указания нескольких идущих друг за другом полей в формате: «</w:t>
+      </w:r>
+      <w:r>
+        <w:t>[</w:t>
+      </w:r>
+      <w:r>
+        <w:t>буквенное обозначение поля 1</w:t>
+      </w:r>
+      <w:r>
+        <w:t>]</w:t>
+      </w:r>
+      <w:r>
+        <w:t>-</w:t>
+      </w:r>
+      <w:r>
+        <w:t>[</w:t>
+      </w:r>
+      <w:r>
+        <w:t>буквенное обозначение поля 2</w:t>
+      </w:r>
+      <w:r>
+        <w:t>]</w:t>
+      </w:r>
+      <w:r>
+        <w:t>».</w:t>
+      </w:r>
+    </w:p>
+    <w:p>
+      <w:r>
+        <w:t>Тип «текст» представляет собой параграф, заполненный информацией из ячейки, с оглавлением, которое соответствует описанию данной ячейки из таблицы.</w:t>
+      </w:r>
+    </w:p>
+    <w:p>
+      <w:r>
+        <w:t>Тип «карта» представляет собой параграф, в котором расположено изображение относительно карты Российской Федерации субъекта, с оглавлением, которое соответствует описанию данной ячейки из таблицы.</w:t>
+      </w:r>
+    </w:p>
+    <w:p>
+      <w:r>
+        <w:t xml:space="preserve">Тип «столбчатаядиаграмма» и «двойнаястолбчатаядиаграмма» представляют собой параграф, в котором расположена гистограмма (соответствующая указанному типу) по данным, указанным в </w:t>
+      </w:r>
+      <w:r>
+        <w:t>диапазоне</w:t>
+      </w:r>
+      <w:r>
+        <w:t>, с оглавлением «Столбчатая диаграмма».</w:t>
+      </w:r>
+    </w:p>
+    <w:p>
+      <w:r>
+        <w:t xml:space="preserve">В «шапке» сформированного документа должны располагаться два логотипа: Министерства Промышленности и Торговли Российской Федерации (слева) и логотипа анализируемой компании (справа, </w:t>
+      </w:r>
+      <w:r>
+        <w:lastRenderedPageBreak/>
+        <w:t>предоставляется пользователем, название соответствует названию организации, по которой составляется отчёт).</w:t>
+      </w:r>
+    </w:p>
+    <w:p>
+      <w:r>
+        <w:t xml:space="preserve">Используемый в отчёте шрифт: </w:t>
+      </w:r>
+      <w:r>
+        <w:rPr>
+          <w:lang w:val="en-US"/>
+        </w:rPr>
+        <w:t>Times</w:t>
+      </w:r>
+      <w:r>
+        <w:t xml:space="preserve"> </w:t>
+      </w:r>
+      <w:r>
+        <w:rPr>
+          <w:lang w:val="en-US"/>
+        </w:rPr>
+        <w:t>New</w:t>
+      </w:r>
+      <w:r>
+        <w:t xml:space="preserve"> </w:t>
+      </w:r>
+      <w:r>
+        <w:rPr>
+          <w:lang w:val="en-US"/>
+        </w:rPr>
+        <w:t>Roman</w:t>
+      </w:r>
+      <w:r>
+        <w:t>, 14</w:t>
+      </w:r>
+      <w:r>
+        <w:t xml:space="preserve"> пт. </w:t>
+      </w:r>
+      <w:r>
+        <w:t>Междустрочный интервал -</w:t>
+      </w:r>
+      <w:r>
+        <w:t xml:space="preserve"> одинарный. Отступ – 1,27 см.</w:t>
+      </w:r>
+      <w:r>
+        <w:t xml:space="preserve"> Выравнивание текста по ширине.</w:t>
+      </w:r>
+    </w:p>
+    <w:p>
+      <w:r>
+        <w:t>Используемые поля: верхнее – 2 см, нижнее – 2 см, левое – 2 см, правое – 1 см.</w:t>
+      </w:r>
+    </w:p>
+    <w:p>
+      <w:r>
+        <w:t>Оглавление должно быть выделено жирным шрифтом и оканчиваться символом «:».</w:t>
+      </w:r>
+    </w:p>
+    <w:p>
+      <w:r>
+        <w:t>Для изображений (кроме изображений логотипов) должно использоваться выравнивание по центру.</w:t>
+      </w:r>
+    </w:p>
+    <w:p>
+      <w:r>
+        <w:t>Для логотипа Министерства Промышленности и Торговли должны быть применены следующие параметры: высота - 0.85 см, ширина – 5 см. Расположение: 2,26 см по горизонтали правее страницы, 1,49 по вертикали ниже страницы.</w:t>
+      </w:r>
+    </w:p>
+    <w:p>
+      <w:r>
+        <w:t>Для логотипа компании, по которой составляется отчёт. должны быть применены следующие параметры расположения: 15,34 см по горизонтали правее страницы, 1,49 см по вертикали ниже страницы.</w:t>
       </w:r>
     </w:p>
     <w:sectPr>

</xml_diff>

<commit_message>
ADD: remark about win10
</commit_message>
<xml_diff>
--- a/doc/TechnicalReq.docx
+++ b/doc/TechnicalReq.docx
@@ -57,7 +57,13 @@
         <w:t>О</w:t>
       </w:r>
       <w:r>
-        <w:t xml:space="preserve">тчёт должен содержать в себе информацию по одной компании, которая должна быть выбрана из предоставляемого приложением списка обнаруженных в </w:t>
+        <w:t xml:space="preserve">тчёт должен содержать в себе информацию по одной компании, которая </w:t>
+      </w:r>
+      <w:r>
+        <w:t xml:space="preserve">выбирается </w:t>
+      </w:r>
+      <w:r>
+        <w:t xml:space="preserve">из предоставляемого приложением списка обнаруженных в </w:t>
       </w:r>
       <w:r>
         <w:rPr>
@@ -210,6 +216,20 @@
     <w:p>
       <w:r>
         <w:t>Для логотипа компании, по которой составляется отчёт. должны быть применены следующие параметры расположения: 15,34 см по горизонтали правее страницы, 1,49 см по вертикали ниже страницы.</w:t>
+      </w:r>
+    </w:p>
+    <w:p>
+      <w:r>
+        <w:t xml:space="preserve">ПО предназначено для использования на ОС </w:t>
+      </w:r>
+      <w:r>
+        <w:rPr>
+          <w:lang w:val="en-US"/>
+        </w:rPr>
+        <w:t>Windows</w:t>
+      </w:r>
+      <w:r>
+        <w:t xml:space="preserve"> 10.</w:t>
       </w:r>
     </w:p>
     <w:sectPr>

</xml_diff>